<commit_message>
Con graficos y texto ordenado' git commit -
</commit_message>
<xml_diff>
--- a/Indicadores socioeconomicos - MIller y Parrino.docx
+++ b/Indicadores socioeconomicos - MIller y Parrino.docx
@@ -2,173 +2,6 @@
 <file path=word/document.xml><?xml version="1.0" encoding="utf-8"?>
 <w:document xmlns:wpc="http://schemas.microsoft.com/office/word/2010/wordprocessingCanvas" xmlns:cx="http://schemas.microsoft.com/office/drawing/2014/chartex" xmlns:cx1="http://schemas.microsoft.com/office/drawing/2015/9/8/chartex" xmlns:cx2="http://schemas.microsoft.com/office/drawing/2015/10/21/chartex" xmlns:cx3="http://schemas.microsoft.com/office/drawing/2016/5/9/chartex" xmlns:cx4="http://schemas.microsoft.com/office/drawing/2016/5/10/chartex" xmlns:cx5="http://schemas.microsoft.com/office/drawing/2016/5/11/chartex" xmlns:cx6="http://schemas.microsoft.com/office/drawing/2016/5/12/chartex" xmlns:cx7="http://schemas.microsoft.com/office/drawing/2016/5/13/chartex" xmlns:cx8="http://schemas.microsoft.com/office/drawing/2016/5/14/chartex" xmlns:mc="http://schemas.openxmlformats.org/markup-compatibility/2006" xmlns:aink="http://schemas.microsoft.com/office/drawing/2016/ink" xmlns:am3d="http://schemas.microsoft.com/office/drawing/2017/model3d" xmlns:o="urn:schemas-microsoft-com:office:office" xmlns:oel="http://schemas.microsoft.com/office/2019/extlst" xmlns:r="http://schemas.openxmlformats.org/officeDocument/2006/relationships" xmlns:m="http://schemas.openxmlformats.org/officeDocument/2006/math" xmlns:v="urn:schemas-microsoft-com:vml" xmlns:wp14="http://schemas.microsoft.com/office/word/2010/wordprocessingDrawing" xmlns:wp="http://schemas.openxmlformats.org/drawingml/2006/wordprocessingDrawing" xmlns:w10="urn:schemas-microsoft-com:office:word" xmlns:w="http://schemas.openxmlformats.org/wordprocessingml/2006/main" xmlns:w14="http://schemas.microsoft.com/office/word/2010/wordml" xmlns:w15="http://schemas.microsoft.com/office/word/2012/wordml" xmlns:w16cex="http://schemas.microsoft.com/office/word/2018/wordml/cex" xmlns:w16cid="http://schemas.microsoft.com/office/word/2016/wordml/cid" xmlns:w16="http://schemas.microsoft.com/office/word/2018/wordml" xmlns:w16du="http://schemas.microsoft.com/office/word/2023/wordml/word16du" xmlns:w16sdtdh="http://schemas.microsoft.com/office/word/2020/wordml/sdtdatahash" xmlns:w16se="http://schemas.microsoft.com/office/word/2015/wordml/symex" xmlns:wpg="http://schemas.microsoft.com/office/word/2010/wordprocessingGroup" xmlns:wpi="http://schemas.microsoft.com/office/word/2010/wordprocessingInk" xmlns:wne="http://schemas.microsoft.com/office/word/2006/wordml" xmlns:wps="http://schemas.microsoft.com/office/word/2010/wordprocessingShape" mc:Ignorable="w14 w15 w16se w16cid w16 w16cex w16sdtdh w16du wp14">
   <w:body>
-    <w:p>
-      <w:r>
-        <w:t>Titulo</w:t>
-      </w:r>
-    </w:p>
-    <w:p>
-      <w:pPr>
-        <w:rPr>
-          <w:b/>
-          <w:bCs/>
-        </w:rPr>
-      </w:pPr>
-      <w:r>
-        <w:rPr>
-          <w:b/>
-          <w:bCs/>
-        </w:rPr>
-        <w:t xml:space="preserve">Planteamiento del problema </w:t>
-      </w:r>
-    </w:p>
-    <w:p>
-      <w:r>
-        <w:t xml:space="preserve">La tasa </w:t>
-      </w:r>
-      <w:r>
-        <w:t xml:space="preserve">general </w:t>
-      </w:r>
-      <w:r>
-        <w:t>de fecundidad en el país se ha disminuido constantemente en el ultimo siglo</w:t>
-      </w:r>
-      <w:r>
-        <w:t xml:space="preserve"> y ha llegado a alcanzar 1,</w:t>
-      </w:r>
-      <w:r>
-        <w:t>5</w:t>
-      </w:r>
-      <w:r>
-        <w:t xml:space="preserve"> hijos por mujer en el </w:t>
-      </w:r>
-      <w:r>
-        <w:t>año 2020</w:t>
-      </w:r>
-      <w:r>
-        <w:t>, partiendo desde 2,</w:t>
-      </w:r>
-      <w:r>
-        <w:t>4</w:t>
-      </w:r>
-      <w:r>
-        <w:t xml:space="preserve"> en el 2001 (INDEC). Este valor indica que el país se encuentra por debajo de la fecundidad de reemplazo, prediciendo esto un envejecimiento general de la población, así como el achatamiento de la pirámide poblacional. </w:t>
-      </w:r>
-    </w:p>
-    <w:p>
-      <w:r>
-        <w:t xml:space="preserve">Estas </w:t>
-      </w:r>
-      <w:r>
-        <w:t>posibles</w:t>
-      </w:r>
-      <w:r>
-        <w:t xml:space="preserve"> </w:t>
-      </w:r>
-      <w:r>
-        <w:t xml:space="preserve">futuras </w:t>
-      </w:r>
-      <w:r>
-        <w:t xml:space="preserve">características de la población argentina podrían acarrear distintos problemas asociados a la sostenibilidad de los sistemas de seguridad social y salud </w:t>
-      </w:r>
-      <w:r>
-        <w:t>pública</w:t>
-      </w:r>
-      <w:r>
-        <w:t xml:space="preserve">, así como en el desarrollo de un mercado interno y una fuerza de trabajo que sostenga la producción económica. </w:t>
-      </w:r>
-    </w:p>
-    <w:p>
-      <w:r>
-        <w:t xml:space="preserve">Si bien hay un descenso general de la tasa de natalidad en todo el país, algunas provincias y municipios aun se encuentran por encima del valor de reemplazo, y otros, han recibido poblaciones de migrantes internos y externos que colaboraron en sostener un crecimiento demográfico por encima de la media. </w:t>
-      </w:r>
-    </w:p>
-    <w:p>
-      <w:r>
-        <w:t>Este trabajo tendrá como finalidad observar, analizar e intentar explicar cuales son los estos factores que han hecho de las localidades/provincias,</w:t>
-      </w:r>
-      <w:r>
-        <w:t xml:space="preserve"> ambientes en donde la población crezca, </w:t>
-      </w:r>
-      <w:proofErr w:type="gramStart"/>
-      <w:r>
-        <w:t>y</w:t>
-      </w:r>
-      <w:proofErr w:type="gramEnd"/>
-      <w:r>
-        <w:t xml:space="preserve"> por otro lado, cuales han sido los que han restringido tal proceso. </w:t>
-      </w:r>
-    </w:p>
-    <w:p>
-      <w:pPr>
-        <w:rPr>
-          <w:b/>
-          <w:bCs/>
-        </w:rPr>
-      </w:pPr>
-      <w:r>
-        <w:rPr>
-          <w:b/>
-          <w:bCs/>
-        </w:rPr>
-        <w:t>Pregunta de Investigación</w:t>
-      </w:r>
-    </w:p>
-    <w:p>
-      <w:r>
-        <w:t xml:space="preserve">¿Qué factores determinan el crecimiento de la población en un distrito? En contraste ¿Cuáles son los que describen en regiones de menor crecimiento de la población? </w:t>
-      </w:r>
-    </w:p>
-    <w:p>
-      <w:pPr>
-        <w:rPr>
-          <w:b/>
-          <w:bCs/>
-        </w:rPr>
-      </w:pPr>
-      <w:r>
-        <w:rPr>
-          <w:b/>
-          <w:bCs/>
-        </w:rPr>
-        <w:t>Objetivo</w:t>
-      </w:r>
-      <w:r>
-        <w:rPr>
-          <w:b/>
-          <w:bCs/>
-        </w:rPr>
-        <w:t xml:space="preserve"> general</w:t>
-      </w:r>
-    </w:p>
-    <w:p>
-      <w:r>
-        <w:t xml:space="preserve">Describir las causas que han influido en el crecimiento y decrecimiento demográfico intercensal. </w:t>
-      </w:r>
-    </w:p>
-    <w:p>
-      <w:pPr>
-        <w:rPr>
-          <w:b/>
-          <w:bCs/>
-        </w:rPr>
-      </w:pPr>
-      <w:r>
-        <w:rPr>
-          <w:b/>
-          <w:bCs/>
-        </w:rPr>
-        <w:t xml:space="preserve">Objetivos </w:t>
-      </w:r>
-      <w:proofErr w:type="spellStart"/>
-      <w:r>
-        <w:rPr>
-          <w:b/>
-          <w:bCs/>
-        </w:rPr>
-        <w:t>especificos</w:t>
-      </w:r>
-      <w:proofErr w:type="spellEnd"/>
-    </w:p>
     <w:p>
       <w:pPr>
         <w:pStyle w:val="Prrafodelista"/>
@@ -176,9 +9,85 @@
           <w:ilvl w:val="0"/>
           <w:numId w:val="1"/>
         </w:numPr>
-      </w:pPr>
-      <w:r>
-        <w:t>Encontrar la localidad/provincia con mayor y menor crecimiento demográfico intercensal</w:t>
+        <w:rPr>
+          <w:b/>
+          <w:bCs/>
+        </w:rPr>
+      </w:pPr>
+      <w:r>
+        <w:rPr>
+          <w:b/>
+          <w:bCs/>
+        </w:rPr>
+        <w:t>Título</w:t>
+      </w:r>
+      <w:r>
+        <w:rPr>
+          <w:b/>
+          <w:bCs/>
+        </w:rPr>
+        <w:t xml:space="preserve"> </w:t>
+      </w:r>
+    </w:p>
+    <w:p>
+      <w:pPr>
+        <w:pStyle w:val="Prrafodelista"/>
+        <w:rPr>
+          <w:b/>
+          <w:bCs/>
+        </w:rPr>
+      </w:pPr>
+      <w:r>
+        <w:rPr>
+          <w:b/>
+          <w:bCs/>
+        </w:rPr>
+        <w:t>Análisis del Crecimiento Demográfico en Argentina: Factores Socioeconómicos y Migratorios</w:t>
+      </w:r>
+    </w:p>
+    <w:p>
+      <w:pPr>
+        <w:rPr>
+          <w:b/>
+          <w:bCs/>
+        </w:rPr>
+      </w:pPr>
+      <w:r>
+        <w:rPr>
+          <w:b/>
+          <w:bCs/>
+        </w:rPr>
+        <w:t>Planteamiento del Problema</w:t>
+      </w:r>
+    </w:p>
+    <w:p>
+      <w:r>
+        <w:t>La tasa general de fecundidad en Argentina ha disminuido de manera constante durante el último siglo, pasando de 2,4 hijos por mujer en 2001 a 1,5 en 2020 (INDEC). Este descenso coloca al país por debajo del nivel de fecundidad de reemplazo, lo que podría provocar un envejecimiento progresivo de la población y un achatamiento de la pirámide poblacional.</w:t>
+      </w:r>
+    </w:p>
+    <w:p>
+      <w:r>
+        <w:t>Estos cambios demográficos pueden generar problemas asociados con la sostenibilidad de los sistemas de seguridad social y salud pública, así como con el desarrollo de un mercado interno robusto y una fuerza laboral capaz de mantener el crecimiento económico.</w:t>
+      </w:r>
+    </w:p>
+    <w:p>
+      <w:r>
+        <w:t>Aunque el descenso de la natalidad es una tendencia general en todo el país, algunas provincias y municipios aún superan el nivel de reemplazo gracias a la influencia de factores socioeconómicos y a la llegada de migrantes, tanto internos como externos. Este trabajo tiene como objetivo analizar y explicar los factores que han permitido el crecimiento de la población en ciertas localidades o provincias, así como aquellos que han limitado este crecimiento en otras.</w:t>
+      </w:r>
+    </w:p>
+    <w:p>
+      <w:pPr>
+        <w:rPr>
+          <w:b/>
+          <w:bCs/>
+        </w:rPr>
+      </w:pPr>
+      <w:r>
+        <w:rPr>
+          <w:b/>
+          <w:bCs/>
+        </w:rPr>
+        <w:t>Pregunta de Investigación</w:t>
       </w:r>
     </w:p>
     <w:p>
@@ -190,7 +99,22 @@
         </w:numPr>
       </w:pPr>
       <w:r>
-        <w:t>Caracterizar ambas localidades en términos socioeconómicos</w:t>
+        <w:t>¿Qué factores determinan el crecimiento de la población en un distrito? Y, en contraste, ¿cuáles son los que explican el menor crecimiento en otras regiones?</w:t>
+      </w:r>
+    </w:p>
+    <w:p>
+      <w:pPr>
+        <w:rPr>
+          <w:b/>
+          <w:bCs/>
+        </w:rPr>
+      </w:pPr>
+      <w:r>
+        <w:rPr>
+          <w:b/>
+          <w:bCs/>
+        </w:rPr>
+        <w:t>Objetivo General</w:t>
       </w:r>
     </w:p>
     <w:p>
@@ -202,7 +126,25 @@
         </w:numPr>
       </w:pPr>
       <w:r>
-        <w:t>Comparar ambas regiones según las mismas variables</w:t>
+        <w:t>Describir las causas que han influido en el crecimiento y decrecimiento demográfico intercensal en diferentes localidades y provincias argentinas</w:t>
+      </w:r>
+      <w:r>
+        <w:t xml:space="preserve">, tanto por nacimientos, migración interna o migración externa. </w:t>
+      </w:r>
+    </w:p>
+    <w:p>
+      <w:pPr>
+        <w:rPr>
+          <w:b/>
+          <w:bCs/>
+        </w:rPr>
+      </w:pPr>
+      <w:r>
+        <w:rPr>
+          <w:b/>
+          <w:bCs/>
+        </w:rPr>
+        <w:t>Objetivos Específicos</w:t>
       </w:r>
     </w:p>
     <w:p>
@@ -214,290 +156,10 @@
         </w:numPr>
       </w:pPr>
       <w:r>
-        <w:t>Contrastar los valores encontrados con distintos ejemplos a nivel global</w:t>
-      </w:r>
-    </w:p>
-    <w:p/>
-    <w:p>
-      <w:pPr>
-        <w:rPr>
-          <w:b/>
-          <w:bCs/>
-        </w:rPr>
-      </w:pPr>
-      <w:r>
-        <w:rPr>
-          <w:b/>
-          <w:bCs/>
-        </w:rPr>
-        <w:t>Estado actual de conocimiento sobre el tema</w:t>
-      </w:r>
-    </w:p>
-    <w:p>
-      <w:r>
-        <w:t xml:space="preserve">Atento a la alerta que significo el descenso de la tasa de </w:t>
-      </w:r>
-      <w:r>
-        <w:t>fecundidad</w:t>
-      </w:r>
-      <w:r>
-        <w:t xml:space="preserve"> por debajo del nivel de reemplazo, se ha trabajado desde distintos organismos nacionales e internacionales en cuestiones referidas a la natalidad en el país. </w:t>
-      </w:r>
-    </w:p>
-    <w:p>
-      <w:r>
-        <w:t xml:space="preserve">Se pueden encontrar estudios de la </w:t>
-      </w:r>
-      <w:proofErr w:type="spellStart"/>
-      <w:r>
-        <w:t>Direccion</w:t>
-      </w:r>
-      <w:proofErr w:type="spellEnd"/>
-      <w:r>
-        <w:t xml:space="preserve"> Nacional de Población (“</w:t>
-      </w:r>
-      <w:r>
-        <w:t>La Natalidad y la Fecundidad en Argentina entre 1980 y 2020</w:t>
-      </w:r>
-      <w:r>
-        <w:t xml:space="preserve">”) o de organismos de la ONU como XXXXX. </w:t>
-      </w:r>
-    </w:p>
-    <w:p>
-      <w:r>
-        <w:t xml:space="preserve">Este tipo de estudios es mas bien descriptivo, o hasta predictivo, pero no hace foco en las causas que podrían estar determinando esta situación. Por otro lado, tampoco se estudia </w:t>
-      </w:r>
-      <w:r>
-        <w:lastRenderedPageBreak/>
-        <w:t>a nivel local o provincial como son las situaciones particulares, y cuales puedan ser los factores que jueguen un rol prepondera</w:t>
-      </w:r>
-      <w:r>
-        <w:t xml:space="preserve">nte </w:t>
-      </w:r>
-      <w:r>
-        <w:t xml:space="preserve">en uno u otro municipio o provincia. Por otro lado, no se han combinado en estos estudios el crecimiento poblacional orgánico con aquel dado por las migraciones, tarea que nos proponemos desarrollar. </w:t>
-      </w:r>
-    </w:p>
-    <w:p>
-      <w:r>
-        <w:t>Definiciones conceptuales:</w:t>
-      </w:r>
-    </w:p>
-    <w:p>
-      <w:pPr>
-        <w:rPr>
-          <w:b/>
-          <w:bCs/>
-        </w:rPr>
-      </w:pPr>
-      <w:r>
-        <w:rPr>
-          <w:b/>
-          <w:bCs/>
-        </w:rPr>
-        <w:t xml:space="preserve">TASA DE </w:t>
-      </w:r>
-      <w:r>
-        <w:rPr>
-          <w:b/>
-          <w:bCs/>
-        </w:rPr>
-        <w:t>FECUNDIDAD</w:t>
-      </w:r>
-      <w:r>
-        <w:rPr>
-          <w:b/>
-          <w:bCs/>
-        </w:rPr>
-        <w:t xml:space="preserve"> TOTAL</w:t>
-      </w:r>
-    </w:p>
-    <w:p>
-      <w:r>
-        <w:rPr>
-          <w:b/>
-          <w:bCs/>
-        </w:rPr>
-        <w:t>Definición:</w:t>
-      </w:r>
-      <w:r>
-        <w:t xml:space="preserve"> La tasa de fecundidad total (TFT) representa el número promedio de hijos que tendría una mujer si viviera hasta el final de sus años fértiles y tuviera hijos de acuerdo con las tasas de fertilidad específicas por edad de un año determinado. </w:t>
-      </w:r>
-      <w:r>
-        <w:rPr>
-          <w:highlight w:val="yellow"/>
-        </w:rPr>
-        <w:t>Es un indicador importante para comprender la capacidad reproductiva de las mujeres en una población y se utiliza para analizar tendencias demográficas.</w:t>
-      </w:r>
-    </w:p>
-    <w:p>
-      <w:pPr>
-        <w:rPr>
-          <w:b/>
-          <w:bCs/>
-        </w:rPr>
-      </w:pPr>
-      <w:r>
-        <w:rPr>
-          <w:b/>
-          <w:bCs/>
-        </w:rPr>
-        <w:t>TASA DE NATALIDAD</w:t>
-      </w:r>
-    </w:p>
-    <w:p>
-      <w:r>
-        <w:rPr>
-          <w:b/>
-          <w:bCs/>
-        </w:rPr>
-        <w:t>Definición:</w:t>
-      </w:r>
-      <w:r>
-        <w:t xml:space="preserve"> La tasa de natalidad es el número de nacimientos vivos en un año por cada mil habitantes en una población, reflejando la proporción de nacimientos en relación con la población total</w:t>
-      </w:r>
-      <w:r>
-        <w:rPr>
-          <w:highlight w:val="yellow"/>
-        </w:rPr>
-        <w:t>. Este indicador es útil para medir la dinámica de crecimiento poblacional y evaluar las condiciones sociales y económicas que pueden influir en la decisión de tener hijos.</w:t>
-      </w:r>
-    </w:p>
-    <w:p>
-      <w:pPr>
-        <w:rPr>
-          <w:b/>
-          <w:bCs/>
-        </w:rPr>
-      </w:pPr>
-      <w:r>
-        <w:rPr>
-          <w:b/>
-          <w:bCs/>
-        </w:rPr>
-        <w:t>NÚMERO DE NACIDOS VIVOS</w:t>
-      </w:r>
-    </w:p>
-    <w:p>
-      <w:r>
-        <w:rPr>
-          <w:b/>
-          <w:bCs/>
-        </w:rPr>
-        <w:t>Definición:</w:t>
-      </w:r>
-      <w:r>
-        <w:t xml:space="preserve"> El número de nacidos vivos se refiere al total de recién nacidos que han sido registrados como vivos durante un período específico, generalmente un año. </w:t>
-      </w:r>
-      <w:commentRangeStart w:id="0"/>
-      <w:r>
-        <w:rPr>
-          <w:highlight w:val="yellow"/>
-        </w:rPr>
-        <w:t>Este dato es fundamental para el análisis demográfico, la planificación de recursos y la evaluación de la salud pública, ya que indica el éxito de las políticas de salud materna y neonatal</w:t>
-      </w:r>
-      <w:commentRangeEnd w:id="0"/>
-      <w:r>
-        <w:rPr>
-          <w:rStyle w:val="Refdecomentario"/>
-        </w:rPr>
-        <w:commentReference w:id="0"/>
-      </w:r>
-      <w:r>
-        <w:rPr>
-          <w:highlight w:val="yellow"/>
-        </w:rPr>
-        <w:t>.</w:t>
-      </w:r>
-    </w:p>
-    <w:p/>
-    <w:p/>
-    <w:p>
-      <w:pPr>
-        <w:rPr>
-          <w:b/>
-          <w:bCs/>
-        </w:rPr>
-      </w:pPr>
-      <w:r>
-        <w:rPr>
-          <w:b/>
-          <w:bCs/>
-        </w:rPr>
-        <w:t>Metodología</w:t>
-      </w:r>
-    </w:p>
-    <w:p>
-      <w:r>
-        <w:t xml:space="preserve">En primer lugar, se </w:t>
-      </w:r>
-      <w:proofErr w:type="gramStart"/>
-      <w:r>
-        <w:t>tomaran</w:t>
-      </w:r>
-      <w:proofErr w:type="gramEnd"/>
-      <w:r>
-        <w:t xml:space="preserve"> los nacimientos entre 2005 y 2022 en todo el territorio nacional y se estudiaran las tendencias globales, como según la </w:t>
-      </w:r>
-      <w:r>
-        <w:t>desagregación</w:t>
-      </w:r>
-      <w:r>
-        <w:t xml:space="preserve"> de las variables tomadas</w:t>
-      </w:r>
-      <w:r>
-        <w:t xml:space="preserve">. Se comparan también, </w:t>
-      </w:r>
-      <w:proofErr w:type="spellStart"/>
-      <w:r>
-        <w:t>intercensalmente</w:t>
-      </w:r>
-      <w:proofErr w:type="spellEnd"/>
-      <w:r>
-        <w:t xml:space="preserve"> la población de los distintos distritos y cuales son las causas del incremento de la población en ellos, migración o nacimientos. Se </w:t>
-      </w:r>
-      <w:r>
-        <w:t>seleccionarán</w:t>
-      </w:r>
-      <w:r>
-        <w:t xml:space="preserve"> las jurisdicciones con mayor crecimiento y las de menor crecimiento, según el motivo </w:t>
-      </w:r>
-      <w:proofErr w:type="gramStart"/>
-      <w:r>
-        <w:t>del mismo</w:t>
-      </w:r>
-      <w:proofErr w:type="gramEnd"/>
-      <w:r>
-        <w:t xml:space="preserve">. </w:t>
-      </w:r>
-      <w:proofErr w:type="gramStart"/>
-      <w:r>
-        <w:t>De acuerdo a</w:t>
-      </w:r>
-      <w:proofErr w:type="gramEnd"/>
-      <w:r>
-        <w:t xml:space="preserve"> la información disponible, se </w:t>
-      </w:r>
-      <w:r>
-        <w:t>evaluarán</w:t>
-      </w:r>
-      <w:r>
-        <w:t xml:space="preserve"> los distintos indicadores de la EPH o censo que pudiesen describir los factores que influyen en el crecimiento de la población. </w:t>
-      </w:r>
-    </w:p>
-    <w:p>
-      <w:pPr>
-        <w:rPr>
-          <w:b/>
-          <w:bCs/>
-        </w:rPr>
-      </w:pPr>
-      <w:r>
-        <w:rPr>
-          <w:b/>
-          <w:bCs/>
-        </w:rPr>
-        <w:t>Primeras evidencias</w:t>
+        <w:t>Identificar las localidades o provincias con mayor y menor crecimiento demográfico intercensal</w:t>
+      </w:r>
+      <w:r>
+        <w:t xml:space="preserve">, para cada tipo de crecimiento. </w:t>
       </w:r>
     </w:p>
     <w:p>
@@ -507,110 +169,9 @@
           <w:ilvl w:val="0"/>
           <w:numId w:val="1"/>
         </w:numPr>
-        <w:rPr>
-          <w:color w:val="BF4E14" w:themeColor="accent2" w:themeShade="BF"/>
-        </w:rPr>
-      </w:pPr>
-      <w:r>
-        <w:rPr>
-          <w:color w:val="BF4E14" w:themeColor="accent2" w:themeShade="BF"/>
-        </w:rPr>
-        <w:t xml:space="preserve">CABA es la provincia de menor natalidad tanto en el 2000 como en el 2022. Misiones es la provincia de mayor natalidad en 2022. por lo que podemos sospechar que la relación de la natalidad con el </w:t>
-      </w:r>
-      <w:proofErr w:type="spellStart"/>
-      <w:r>
-        <w:rPr>
-          <w:color w:val="BF4E14" w:themeColor="accent2" w:themeShade="BF"/>
-        </w:rPr>
-        <w:t>PBIpc</w:t>
-      </w:r>
-      <w:proofErr w:type="spellEnd"/>
-      <w:r>
-        <w:rPr>
-          <w:color w:val="BF4E14" w:themeColor="accent2" w:themeShade="BF"/>
-        </w:rPr>
-        <w:t xml:space="preserve"> provincial y las NBI no siguen una correlación lineal directa. (</w:t>
-      </w:r>
-      <w:proofErr w:type="gramStart"/>
-      <w:r>
-        <w:rPr>
-          <w:color w:val="BF4E14" w:themeColor="accent2" w:themeShade="BF"/>
-        </w:rPr>
-        <w:t>quizás inversa?</w:t>
-      </w:r>
-      <w:proofErr w:type="gramEnd"/>
-      <w:r>
-        <w:rPr>
-          <w:color w:val="BF4E14" w:themeColor="accent2" w:themeShade="BF"/>
-        </w:rPr>
-        <w:t>)</w:t>
-      </w:r>
-      <w:r>
-        <w:rPr>
-          <w:color w:val="BF4E14" w:themeColor="accent2" w:themeShade="BF"/>
-        </w:rPr>
-        <w:t xml:space="preserve">. Por otro lado, </w:t>
-      </w:r>
-      <w:proofErr w:type="spellStart"/>
-      <w:r>
-        <w:rPr>
-          <w:color w:val="BF4E14" w:themeColor="accent2" w:themeShade="BF"/>
-        </w:rPr>
-        <w:t>Neuquen</w:t>
-      </w:r>
-      <w:proofErr w:type="spellEnd"/>
-      <w:r>
-        <w:rPr>
-          <w:color w:val="BF4E14" w:themeColor="accent2" w:themeShade="BF"/>
-        </w:rPr>
-        <w:t xml:space="preserve"> ha sido la provincia con mayor crecimiento intercensal (31 %</w:t>
-      </w:r>
-      <w:proofErr w:type="gramStart"/>
-      <w:r>
-        <w:rPr>
-          <w:color w:val="BF4E14" w:themeColor="accent2" w:themeShade="BF"/>
-        </w:rPr>
-        <w:t>) ,</w:t>
-      </w:r>
-      <w:proofErr w:type="gramEnd"/>
-      <w:r>
-        <w:rPr>
-          <w:color w:val="BF4E14" w:themeColor="accent2" w:themeShade="BF"/>
-        </w:rPr>
-        <w:t xml:space="preserve"> mientras que nuevamente, la Ciudad de Buenos Aires ha sido la de menor crecimiento. Podemos inferir que la migración ha tenido un mayor peso sobre el crecimiento de </w:t>
-      </w:r>
-      <w:r>
-        <w:rPr>
-          <w:color w:val="BF4E14" w:themeColor="accent2" w:themeShade="BF"/>
-        </w:rPr>
-        <w:lastRenderedPageBreak/>
-        <w:t xml:space="preserve">habitantes que los nacimientos. </w:t>
-      </w:r>
-      <w:r>
-        <w:rPr>
-          <w:color w:val="BF4E14" w:themeColor="accent2" w:themeShade="BF"/>
-        </w:rPr>
-        <w:t xml:space="preserve">Esto es aun mas notorio, teniendo en cuenta que el 21% de los migrantes internacionales se han radicado en la Ciudad de Buenos Aires, mientras que solo el 2% lo ha hecho en </w:t>
-      </w:r>
-      <w:proofErr w:type="spellStart"/>
-      <w:r>
-        <w:rPr>
-          <w:color w:val="BF4E14" w:themeColor="accent2" w:themeShade="BF"/>
-        </w:rPr>
-        <w:t>Neuquen</w:t>
-      </w:r>
-      <w:proofErr w:type="spellEnd"/>
-      <w:r>
-        <w:rPr>
-          <w:color w:val="BF4E14" w:themeColor="accent2" w:themeShade="BF"/>
-        </w:rPr>
-        <w:t xml:space="preserve">, e igual cantidad en Misiones. </w:t>
-      </w:r>
-      <w:r>
-        <w:rPr>
-          <w:color w:val="BF4E14" w:themeColor="accent2" w:themeShade="BF"/>
-        </w:rPr>
-        <w:tab/>
+      </w:pPr>
+      <w:r>
+        <w:t>Caracterizar ambas localidades en términos socioeconómicos.</w:t>
       </w:r>
     </w:p>
     <w:p>
@@ -620,21 +181,9 @@
           <w:ilvl w:val="0"/>
           <w:numId w:val="1"/>
         </w:numPr>
-        <w:rPr>
-          <w:color w:val="D86DCB" w:themeColor="accent5" w:themeTint="99"/>
-        </w:rPr>
-      </w:pPr>
-      <w:r>
-        <w:rPr>
-          <w:color w:val="D86DCB" w:themeColor="accent5" w:themeTint="99"/>
-        </w:rPr>
-        <w:t>La totalidad de las provincias redujo su tasa de natalidad en el periodo de tiempo analizado</w:t>
-      </w:r>
-      <w:r>
-        <w:rPr>
-          <w:color w:val="D86DCB" w:themeColor="accent5" w:themeTint="99"/>
-        </w:rPr>
-        <w:t>.</w:t>
+      </w:pPr>
+      <w:r>
+        <w:t>Comparar ambas regiones según las mismas variables demográficas y socioeconómicas.</w:t>
       </w:r>
     </w:p>
     <w:p>
@@ -644,56 +193,90 @@
           <w:ilvl w:val="0"/>
           <w:numId w:val="1"/>
         </w:numPr>
-        <w:rPr>
-          <w:color w:val="D86DCB" w:themeColor="accent5" w:themeTint="99"/>
-        </w:rPr>
-      </w:pPr>
-      <w:r>
-        <w:rPr>
-          <w:color w:val="D86DCB" w:themeColor="accent5" w:themeTint="99"/>
-        </w:rPr>
-        <w:t xml:space="preserve">Según la </w:t>
-      </w:r>
-      <w:r>
-        <w:rPr>
-          <w:color w:val="D86DCB" w:themeColor="accent5" w:themeTint="99"/>
-        </w:rPr>
-        <w:t>desagregación</w:t>
-      </w:r>
-      <w:r>
-        <w:rPr>
-          <w:color w:val="D86DCB" w:themeColor="accent5" w:themeTint="99"/>
-        </w:rPr>
-        <w:t xml:space="preserve"> de nacimientos por grupo etario, se puede concluir que los planes de prevención de embarazo adolescente han dado efecto. El primer grupo etario ha disminuido su tasa de embarazo </w:t>
-      </w:r>
-      <w:proofErr w:type="spellStart"/>
-      <w:r>
-        <w:rPr>
-          <w:color w:val="D86DCB" w:themeColor="accent5" w:themeTint="99"/>
-        </w:rPr>
-        <w:t>aun</w:t>
-      </w:r>
-      <w:proofErr w:type="spellEnd"/>
-      <w:r>
-        <w:rPr>
-          <w:color w:val="D86DCB" w:themeColor="accent5" w:themeTint="99"/>
-        </w:rPr>
-        <w:t xml:space="preserve"> </w:t>
-      </w:r>
-      <w:proofErr w:type="spellStart"/>
-      <w:r>
-        <w:rPr>
-          <w:color w:val="D86DCB" w:themeColor="accent5" w:themeTint="99"/>
-        </w:rPr>
-        <w:t>mas</w:t>
-      </w:r>
-      <w:proofErr w:type="spellEnd"/>
-      <w:r>
-        <w:rPr>
-          <w:color w:val="D86DCB" w:themeColor="accent5" w:themeTint="99"/>
-        </w:rPr>
-        <w:t xml:space="preserve"> que el resto de los intervalos.  </w:t>
-      </w:r>
+      </w:pPr>
+      <w:r>
+        <w:t>Contrastar los resultados obtenidos con ejemplos a nivel global para encontrar patrones o excepciones.</w:t>
+      </w:r>
+    </w:p>
+    <w:p>
+      <w:pPr>
+        <w:rPr>
+          <w:b/>
+          <w:bCs/>
+        </w:rPr>
+      </w:pPr>
+      <w:r>
+        <w:rPr>
+          <w:b/>
+          <w:bCs/>
+        </w:rPr>
+        <w:t>Estado Actual del Conocimiento</w:t>
+      </w:r>
+    </w:p>
+    <w:p>
+      <w:r>
+        <w:t xml:space="preserve">El descenso de la tasa de fecundidad por debajo del nivel de reemplazo ha sido un tema de preocupación para organismos nacionales e internacionales. Existen estudios como "La Natalidad y la Fecundidad en Argentina entre 1980 y 2020" de la Dirección Nacional de Población, así como </w:t>
+      </w:r>
+      <w:r>
+        <w:t>el informe “Odisea Demográfica”</w:t>
+      </w:r>
+      <w:r>
+        <w:t xml:space="preserve"> de </w:t>
+      </w:r>
+      <w:r>
+        <w:t xml:space="preserve">distintos organismos de </w:t>
+      </w:r>
+      <w:r>
+        <w:t>la ONU, que abordan el fenómeno desde un enfoque descriptivo y predictivo.</w:t>
+      </w:r>
+    </w:p>
+    <w:p>
+      <w:r>
+        <w:lastRenderedPageBreak/>
+        <w:t>Sin embargo, estos estudios no se enfocan en identificar las causas subyacentes de estas tendencias a nivel local o provincial, ni combinan el crecimiento poblacional orgánico con los efectos de la migración. Esta investigación busca llenar ese vacío, analizando de manera integrada ambos factores: el crecimiento poblacional por nacimientos y el crecimiento generado por migración.</w:t>
+      </w:r>
+    </w:p>
+    <w:p>
+      <w:pPr>
+        <w:rPr>
+          <w:b/>
+          <w:bCs/>
+        </w:rPr>
+      </w:pPr>
+    </w:p>
+    <w:p>
+      <w:pPr>
+        <w:pStyle w:val="Prrafodelista"/>
+        <w:rPr>
+          <w:b/>
+          <w:bCs/>
+        </w:rPr>
+      </w:pPr>
+    </w:p>
+    <w:p>
+      <w:pPr>
+        <w:pStyle w:val="Prrafodelista"/>
+        <w:rPr>
+          <w:b/>
+          <w:bCs/>
+        </w:rPr>
+      </w:pPr>
+      <w:r>
+        <w:rPr>
+          <w:b/>
+          <w:bCs/>
+        </w:rPr>
+        <w:t>Definiciones Conceptuales</w:t>
+      </w:r>
+    </w:p>
+    <w:p>
+      <w:pPr>
+        <w:pStyle w:val="Prrafodelista"/>
+        <w:rPr>
+          <w:b/>
+          <w:bCs/>
+        </w:rPr>
+      </w:pPr>
     </w:p>
     <w:p>
       <w:pPr>
@@ -702,6 +285,421 @@
           <w:ilvl w:val="0"/>
           <w:numId w:val="1"/>
         </w:numPr>
+      </w:pPr>
+      <w:r>
+        <w:rPr>
+          <w:b/>
+          <w:bCs/>
+        </w:rPr>
+        <w:t>Tasa de Fecundidad Total (TFT):</w:t>
+      </w:r>
+      <w:r>
+        <w:t xml:space="preserve"> Representa el número promedio de hijos que una mujer tendría si viviera hasta el final de sus años fértiles y diera a luz de acuerdo con las tasas de fertilidad específicas por edad en un año determinado. Este indicador es clave para entender la capacidad reproductiva de una población.</w:t>
+      </w:r>
+    </w:p>
+    <w:p>
+      <w:pPr>
+        <w:pStyle w:val="Prrafodelista"/>
+        <w:numPr>
+          <w:ilvl w:val="0"/>
+          <w:numId w:val="1"/>
+        </w:numPr>
+      </w:pPr>
+      <w:r>
+        <w:rPr>
+          <w:b/>
+          <w:bCs/>
+        </w:rPr>
+        <w:t>Tasa de Natalidad:</w:t>
+      </w:r>
+      <w:r>
+        <w:t xml:space="preserve"> Se refiere al número de nacimientos vivos en un año por cada mil habitantes en una población. Es útil para medir la dinámica de crecimiento poblacional y evaluar las condiciones sociales y económicas que influyen en la decisión de tener hijos.</w:t>
+      </w:r>
+    </w:p>
+    <w:p>
+      <w:pPr>
+        <w:pStyle w:val="Prrafodelista"/>
+        <w:numPr>
+          <w:ilvl w:val="0"/>
+          <w:numId w:val="1"/>
+        </w:numPr>
+      </w:pPr>
+      <w:r>
+        <w:rPr>
+          <w:b/>
+          <w:bCs/>
+        </w:rPr>
+        <w:t>Número de Nacidos Vivos:</w:t>
+      </w:r>
+      <w:r>
+        <w:t xml:space="preserve"> Es el total de recién nacidos registrados como vivos durante un período específico, generalmente un año. Es un dato fundamental para analizar la dinámica demográfica y planificar recursos de salud pública.</w:t>
+      </w:r>
+    </w:p>
+    <w:p>
+      <w:pPr>
+        <w:pStyle w:val="Prrafodelista"/>
+        <w:rPr>
+          <w:b/>
+          <w:bCs/>
+        </w:rPr>
+      </w:pPr>
+    </w:p>
+    <w:p>
+      <w:pPr>
+        <w:rPr>
+          <w:b/>
+          <w:bCs/>
+        </w:rPr>
+      </w:pPr>
+      <w:r>
+        <w:rPr>
+          <w:b/>
+          <w:bCs/>
+        </w:rPr>
+        <w:t>Metodología</w:t>
+      </w:r>
+    </w:p>
+    <w:p>
+      <w:pPr>
+        <w:ind w:left="360"/>
+      </w:pPr>
+      <w:r>
+        <w:t>El análisis se basará en los nacimientos ocurridos entre 2005 y 2022 en todo el territorio nacional</w:t>
+      </w:r>
+      <w:r>
+        <w:t>, en conjunto con los censos de población 2010 y 2022 y los registros de migraciones internas del RENAPER para la serie 2010-2022.</w:t>
+      </w:r>
+      <w:r>
+        <w:t xml:space="preserve"> Se estudiarán las tendencias globales y se desagregarán según variables demográficas, socioeconómicas y geográficas. Se comparará la población intercensal de distintos distritos, identificando las causas del crecimiento (nacimientos o migración).</w:t>
+      </w:r>
+    </w:p>
+    <w:p>
+      <w:pPr>
+        <w:ind w:left="360"/>
+      </w:pPr>
+      <w:r>
+        <w:t>Se seleccionarán las jurisdicciones con mayor y menor crecimiento demográfico, y se evaluarán los indicadores económicos y sociales relevantes para describir los factores que influyen en la dinámica poblacional. Los datos provendrán del censo, la Encuesta Permanente de Hogares (EPH) y otros registros oficiales</w:t>
+      </w:r>
+      <w:r>
+        <w:t xml:space="preserve">, así como de fuentes mas innovadoras, como el Índice de Calidad de Vida construido por la Universidad Nacional del Centro de la Provincia de Buenos Aires. </w:t>
+      </w:r>
+    </w:p>
+    <w:p>
+      <w:pPr>
+        <w:rPr>
+          <w:b/>
+          <w:bCs/>
+        </w:rPr>
+      </w:pPr>
+      <w:r>
+        <w:rPr>
+          <w:b/>
+          <w:bCs/>
+        </w:rPr>
+        <w:t>Primeras Evidencias</w:t>
+      </w:r>
+    </w:p>
+    <w:p>
+      <w:pPr>
+        <w:pStyle w:val="Prrafodelista"/>
+        <w:numPr>
+          <w:ilvl w:val="0"/>
+          <w:numId w:val="1"/>
+        </w:numPr>
+      </w:pPr>
+      <w:r>
+        <w:t xml:space="preserve">CABA es la provincia con menor tasa de natalidad tanto en el 2000 como en 2022. En contraste, Misiones tiene la mayor tasa de natalidad en </w:t>
+      </w:r>
+      <w:proofErr w:type="gramStart"/>
+      <w:r>
+        <w:t>2022</w:t>
+      </w:r>
+      <w:r>
+        <w:t xml:space="preserve"> </w:t>
+      </w:r>
+      <w:r>
+        <w:t>,</w:t>
+      </w:r>
+      <w:proofErr w:type="gramEnd"/>
+      <w:r>
+        <w:t xml:space="preserve"> lo que sugiere que no existe una correlación lineal directa entre la natalidad y el PIB per cápita o las Necesidades Básicas Insatisfechas (NBI); de hecho, podría existir una relación inversa.</w:t>
+      </w:r>
+    </w:p>
+    <w:p>
+      <w:pPr>
+        <w:pStyle w:val="Prrafodelista"/>
+      </w:pPr>
+      <w:r>
+        <w:rPr>
+          <w:noProof/>
+        </w:rPr>
+        <w:lastRenderedPageBreak/>
+        <w:drawing>
+          <wp:inline distT="0" distB="0" distL="0" distR="0" wp14:anchorId="679AD4D1" wp14:editId="1BD1232C">
+            <wp:extent cx="5400040" cy="3586480"/>
+            <wp:effectExtent l="0" t="0" r="0" b="0"/>
+            <wp:docPr id="1303881396" name="Imagen 4" descr="Gráfico, Gráfico de barras&#10;&#10;Descripción generada automáticamente"/>
+            <wp:cNvGraphicFramePr>
+              <a:graphicFrameLocks xmlns:a="http://schemas.openxmlformats.org/drawingml/2006/main" noChangeAspect="1"/>
+            </wp:cNvGraphicFramePr>
+            <a:graphic xmlns:a="http://schemas.openxmlformats.org/drawingml/2006/main">
+              <a:graphicData uri="http://schemas.openxmlformats.org/drawingml/2006/picture">
+                <pic:pic xmlns:pic="http://schemas.openxmlformats.org/drawingml/2006/picture">
+                  <pic:nvPicPr>
+                    <pic:cNvPr id="1303881396" name="Imagen 4" descr="Gráfico, Gráfico de barras&#10;&#10;Descripción generada automáticamente"/>
+                    <pic:cNvPicPr/>
+                  </pic:nvPicPr>
+                  <pic:blipFill>
+                    <a:blip r:embed="rId5" cstate="print">
+                      <a:extLst>
+                        <a:ext uri="{28A0092B-C50C-407E-A947-70E740481C1C}">
+                          <a14:useLocalDpi xmlns:a14="http://schemas.microsoft.com/office/drawing/2010/main" val="0"/>
+                        </a:ext>
+                      </a:extLst>
+                    </a:blip>
+                    <a:stretch>
+                      <a:fillRect/>
+                    </a:stretch>
+                  </pic:blipFill>
+                  <pic:spPr>
+                    <a:xfrm>
+                      <a:off x="0" y="0"/>
+                      <a:ext cx="5400040" cy="3586480"/>
+                    </a:xfrm>
+                    <a:prstGeom prst="rect">
+                      <a:avLst/>
+                    </a:prstGeom>
+                  </pic:spPr>
+                </pic:pic>
+              </a:graphicData>
+            </a:graphic>
+          </wp:inline>
+        </w:drawing>
+      </w:r>
+    </w:p>
+    <w:p>
+      <w:pPr>
+        <w:pStyle w:val="Prrafodelista"/>
+      </w:pPr>
+    </w:p>
+    <w:p>
+      <w:pPr>
+        <w:pStyle w:val="Prrafodelista"/>
+        <w:numPr>
+          <w:ilvl w:val="0"/>
+          <w:numId w:val="1"/>
+        </w:numPr>
+      </w:pPr>
+      <w:r>
+        <w:t xml:space="preserve">Tierra del Fuego y </w:t>
+      </w:r>
+      <w:r>
+        <w:t>Neuquén ha</w:t>
+      </w:r>
+      <w:r>
+        <w:t>n</w:t>
+      </w:r>
+      <w:r>
+        <w:t xml:space="preserve"> sido la</w:t>
+      </w:r>
+      <w:r>
+        <w:t>s</w:t>
+      </w:r>
+      <w:r>
+        <w:t xml:space="preserve"> provincia</w:t>
+      </w:r>
+      <w:r>
+        <w:t>s</w:t>
+      </w:r>
+      <w:r>
+        <w:t xml:space="preserve"> con mayor crecimiento </w:t>
+      </w:r>
+      <w:proofErr w:type="gramStart"/>
+      <w:r>
+        <w:t>intercensal ,</w:t>
+      </w:r>
+      <w:proofErr w:type="gramEnd"/>
+      <w:r>
+        <w:t xml:space="preserve"> mientras que Ciudad de Buenos Aires </w:t>
+      </w:r>
+      <w:r>
+        <w:t xml:space="preserve">y Chaco </w:t>
+      </w:r>
+      <w:r>
+        <w:t>ha</w:t>
+      </w:r>
+      <w:r>
+        <w:t>n</w:t>
+      </w:r>
+      <w:r>
+        <w:t xml:space="preserve"> mostrado el menor crecimiento. Esto sugiere que la migración</w:t>
+      </w:r>
+      <w:r>
+        <w:t xml:space="preserve"> interna</w:t>
+      </w:r>
+      <w:r>
+        <w:t xml:space="preserve"> ha desempeñado un papel más importante en el crecimiento de la población </w:t>
+      </w:r>
+      <w:r>
+        <w:t xml:space="preserve">provincial </w:t>
+      </w:r>
+      <w:r>
+        <w:t>que los nacimientos</w:t>
+      </w:r>
+      <w:r>
+        <w:t xml:space="preserve"> y la inmigración extranjera</w:t>
+      </w:r>
+      <w:r>
+        <w:t>. A pesar de que el 21% de los migrantes internacionales se han radicado en Buenos Aires y solo el 2% en Neuquén, el crecimiento en esta última es notable.</w:t>
+      </w:r>
+    </w:p>
+    <w:p>
+      <w:pPr>
+        <w:pStyle w:val="Prrafodelista"/>
+      </w:pPr>
+    </w:p>
+    <w:p>
+      <w:pPr>
+        <w:pStyle w:val="Prrafodelista"/>
+      </w:pPr>
+      <w:r>
+        <w:rPr>
+          <w:noProof/>
+        </w:rPr>
+        <w:drawing>
+          <wp:inline distT="0" distB="0" distL="0" distR="0" wp14:anchorId="76B08827" wp14:editId="00D4FEF4">
+            <wp:extent cx="5400040" cy="3552190"/>
+            <wp:effectExtent l="0" t="0" r="0" b="0"/>
+            <wp:docPr id="122289242" name="Imagen 3"/>
+            <wp:cNvGraphicFramePr>
+              <a:graphicFrameLocks xmlns:a="http://schemas.openxmlformats.org/drawingml/2006/main" noChangeAspect="1"/>
+            </wp:cNvGraphicFramePr>
+            <a:graphic xmlns:a="http://schemas.openxmlformats.org/drawingml/2006/main">
+              <a:graphicData uri="http://schemas.openxmlformats.org/drawingml/2006/picture">
+                <pic:pic xmlns:pic="http://schemas.openxmlformats.org/drawingml/2006/picture">
+                  <pic:nvPicPr>
+                    <pic:cNvPr id="122289242" name="Imagen 122289242"/>
+                    <pic:cNvPicPr/>
+                  </pic:nvPicPr>
+                  <pic:blipFill>
+                    <a:blip r:embed="rId6" cstate="print">
+                      <a:extLst>
+                        <a:ext uri="{28A0092B-C50C-407E-A947-70E740481C1C}">
+                          <a14:useLocalDpi xmlns:a14="http://schemas.microsoft.com/office/drawing/2010/main" val="0"/>
+                        </a:ext>
+                      </a:extLst>
+                    </a:blip>
+                    <a:stretch>
+                      <a:fillRect/>
+                    </a:stretch>
+                  </pic:blipFill>
+                  <pic:spPr>
+                    <a:xfrm>
+                      <a:off x="0" y="0"/>
+                      <a:ext cx="5400040" cy="3552190"/>
+                    </a:xfrm>
+                    <a:prstGeom prst="rect">
+                      <a:avLst/>
+                    </a:prstGeom>
+                  </pic:spPr>
+                </pic:pic>
+              </a:graphicData>
+            </a:graphic>
+          </wp:inline>
+        </w:drawing>
+      </w:r>
+    </w:p>
+    <w:p>
+      <w:pPr>
+        <w:pStyle w:val="Prrafodelista"/>
+        <w:numPr>
+          <w:ilvl w:val="0"/>
+          <w:numId w:val="1"/>
+        </w:numPr>
+      </w:pPr>
+      <w:r>
+        <w:lastRenderedPageBreak/>
+        <w:t>Todas las provincias han experimentado una reducción en su tasa de natalidad en el período analizado.</w:t>
+      </w:r>
+      <w:r>
+        <w:t xml:space="preserve"> </w:t>
+      </w:r>
+      <w:r>
+        <w:t>Los planes de prevención de embarazo adolescente parecen haber sido efectivos, ya que la tasa de embarazo en el grupo etario más joven ha disminuido más que en otros rangos de edad.</w:t>
+      </w:r>
+      <w:r>
+        <w:t xml:space="preserve"> Por otro lado, es visible que la </w:t>
+      </w:r>
+      <w:proofErr w:type="spellStart"/>
+      <w:r>
+        <w:t>fecunidad</w:t>
+      </w:r>
+      <w:proofErr w:type="spellEnd"/>
+      <w:r>
+        <w:t xml:space="preserve"> de los grupos etarios mayores ha crecido en esta serie. </w:t>
+      </w:r>
+    </w:p>
+    <w:p>
+      <w:pPr>
+        <w:pStyle w:val="Prrafodelista"/>
+      </w:pPr>
+    </w:p>
+    <w:p>
+      <w:pPr>
+        <w:pStyle w:val="Prrafodelista"/>
+        <w:ind w:left="-142"/>
+        <w:jc w:val="center"/>
+      </w:pPr>
+      <w:r>
+        <w:rPr>
+          <w:noProof/>
+        </w:rPr>
+        <w:drawing>
+          <wp:inline distT="0" distB="0" distL="0" distR="0" wp14:anchorId="3B54162E" wp14:editId="3028CB51">
+            <wp:extent cx="5400040" cy="4311650"/>
+            <wp:effectExtent l="0" t="0" r="0" b="0"/>
+            <wp:docPr id="1820413314" name="Imagen 2"/>
+            <wp:cNvGraphicFramePr>
+              <a:graphicFrameLocks xmlns:a="http://schemas.openxmlformats.org/drawingml/2006/main" noChangeAspect="1"/>
+            </wp:cNvGraphicFramePr>
+            <a:graphic xmlns:a="http://schemas.openxmlformats.org/drawingml/2006/main">
+              <a:graphicData uri="http://schemas.openxmlformats.org/drawingml/2006/picture">
+                <pic:pic xmlns:pic="http://schemas.openxmlformats.org/drawingml/2006/picture">
+                  <pic:nvPicPr>
+                    <pic:cNvPr id="1820413314" name="Imagen 1820413314"/>
+                    <pic:cNvPicPr/>
+                  </pic:nvPicPr>
+                  <pic:blipFill>
+                    <a:blip r:embed="rId7" cstate="print">
+                      <a:extLst>
+                        <a:ext uri="{28A0092B-C50C-407E-A947-70E740481C1C}">
+                          <a14:useLocalDpi xmlns:a14="http://schemas.microsoft.com/office/drawing/2010/main" val="0"/>
+                        </a:ext>
+                      </a:extLst>
+                    </a:blip>
+                    <a:stretch>
+                      <a:fillRect/>
+                    </a:stretch>
+                  </pic:blipFill>
+                  <pic:spPr>
+                    <a:xfrm>
+                      <a:off x="0" y="0"/>
+                      <a:ext cx="5400040" cy="4311650"/>
+                    </a:xfrm>
+                    <a:prstGeom prst="rect">
+                      <a:avLst/>
+                    </a:prstGeom>
+                  </pic:spPr>
+                </pic:pic>
+              </a:graphicData>
+            </a:graphic>
+          </wp:inline>
+        </w:drawing>
+      </w:r>
+    </w:p>
+    <w:p>
+      <w:pPr>
+        <w:pStyle w:val="Prrafodelista"/>
         <w:rPr>
           <w:color w:val="D86DCB" w:themeColor="accent5" w:themeTint="99"/>
         </w:rPr>
@@ -766,7 +764,7 @@
         </w:rPr>
         <w:t xml:space="preserve">Recuperado de: </w:t>
       </w:r>
-      <w:hyperlink r:id="rId9" w:history="1">
+      <w:hyperlink r:id="rId8" w:history="1">
         <w:r>
           <w:rPr>
             <w:rStyle w:val="Hipervnculo"/>
@@ -813,7 +811,7 @@
         </w:rPr>
         <w:t xml:space="preserve"> de: </w:t>
       </w:r>
-      <w:hyperlink r:id="rId10" w:history="1">
+      <w:hyperlink r:id="rId9" w:history="1">
         <w:r>
           <w:rPr>
             <w:rStyle w:val="Hipervnculo"/>
@@ -846,7 +844,7 @@
         </w:rPr>
         <w:t xml:space="preserve">Tasa de Natalidad. Recuperado de: </w:t>
       </w:r>
-      <w:hyperlink r:id="rId11" w:history="1">
+      <w:hyperlink r:id="rId10" w:history="1">
         <w:r>
           <w:rPr>
             <w:rStyle w:val="Hipervnculo"/>
@@ -856,6 +854,32 @@
       </w:hyperlink>
       <w:r>
         <w:t xml:space="preserve"> (9/10/24)</w:t>
+      </w:r>
+    </w:p>
+    <w:p>
+      <w:pPr>
+        <w:pStyle w:val="Prrafodelista"/>
+        <w:numPr>
+          <w:ilvl w:val="0"/>
+          <w:numId w:val="2"/>
+        </w:numPr>
+        <w:rPr>
+          <w:highlight w:val="yellow"/>
+        </w:rPr>
+      </w:pPr>
+      <w:r>
+        <w:t xml:space="preserve">Odisea Demográfica. (Informe de UNFPA, UNICEF y CIPPEC). Recuperado de </w:t>
+      </w:r>
+      <w:hyperlink r:id="rId11" w:history="1">
+        <w:r>
+          <w:rPr>
+            <w:rStyle w:val="Hipervnculo"/>
+          </w:rPr>
+          <w:t>https://argentina.unfpa.org/sites/default/files/pub-pdf/inf_ps_-_odisea_demografica_11.22.pdf</w:t>
+        </w:r>
+      </w:hyperlink>
+      <w:r>
+        <w:t xml:space="preserve"> (15/10/2024)</w:t>
       </w:r>
     </w:p>
     <w:sectPr>
@@ -868,48 +892,307 @@
 </w:document>
 </file>
 
-<file path=word/comments.xml><?xml version="1.0" encoding="utf-8"?>
-<w:comments xmlns:wpc="http://schemas.microsoft.com/office/word/2010/wordprocessingCanvas" xmlns:cx="http://schemas.microsoft.com/office/drawing/2014/chartex" xmlns:cx1="http://schemas.microsoft.com/office/drawing/2015/9/8/chartex" xmlns:cx2="http://schemas.microsoft.com/office/drawing/2015/10/21/chartex" xmlns:cx3="http://schemas.microsoft.com/office/drawing/2016/5/9/chartex" xmlns:cx4="http://schemas.microsoft.com/office/drawing/2016/5/10/chartex" xmlns:cx5="http://schemas.microsoft.com/office/drawing/2016/5/11/chartex" xmlns:cx6="http://schemas.microsoft.com/office/drawing/2016/5/12/chartex" xmlns:cx7="http://schemas.microsoft.com/office/drawing/2016/5/13/chartex" xmlns:cx8="http://schemas.microsoft.com/office/drawing/2016/5/14/chartex" xmlns:mc="http://schemas.openxmlformats.org/markup-compatibility/2006" xmlns:aink="http://schemas.microsoft.com/office/drawing/2016/ink" xmlns:am3d="http://schemas.microsoft.com/office/drawing/2017/model3d" xmlns:o="urn:schemas-microsoft-com:office:office" xmlns:oel="http://schemas.microsoft.com/office/2019/extlst" xmlns:r="http://schemas.openxmlformats.org/officeDocument/2006/relationships" xmlns:m="http://schemas.openxmlformats.org/officeDocument/2006/math" xmlns:v="urn:schemas-microsoft-com:vml" xmlns:wp14="http://schemas.microsoft.com/office/word/2010/wordprocessingDrawing" xmlns:wp="http://schemas.openxmlformats.org/drawingml/2006/wordprocessingDrawing" xmlns:w10="urn:schemas-microsoft-com:office:word" xmlns:w="http://schemas.openxmlformats.org/wordprocessingml/2006/main" xmlns:w14="http://schemas.microsoft.com/office/word/2010/wordml" xmlns:w15="http://schemas.microsoft.com/office/word/2012/wordml" xmlns:w16cex="http://schemas.microsoft.com/office/word/2018/wordml/cex" xmlns:w16cid="http://schemas.microsoft.com/office/word/2016/wordml/cid" xmlns:w16="http://schemas.microsoft.com/office/word/2018/wordml" xmlns:w16du="http://schemas.microsoft.com/office/word/2023/wordml/word16du" xmlns:w16sdtdh="http://schemas.microsoft.com/office/word/2020/wordml/sdtdatahash" xmlns:w16se="http://schemas.microsoft.com/office/word/2015/wordml/symex" xmlns:wpg="http://schemas.microsoft.com/office/word/2010/wordprocessingGroup" xmlns:wpi="http://schemas.microsoft.com/office/word/2010/wordprocessingInk" xmlns:wne="http://schemas.microsoft.com/office/word/2006/wordml" xmlns:wps="http://schemas.microsoft.com/office/word/2010/wordprocessingShape" mc:Ignorable="w14 w15 w16se w16cid w16 w16cex w16sdtdh w16du wp14">
-  <w:comment w:id="0" w:author="Manuel Miller" w:date="2024-10-10T18:45:00Z" w:initials="MM">
-    <w:p>
-      <w:pPr>
-        <w:pStyle w:val="Textocomentario"/>
-      </w:pPr>
-      <w:r>
-        <w:rPr>
-          <w:rStyle w:val="Refdecomentario"/>
-        </w:rPr>
-        <w:annotationRef/>
-      </w:r>
-      <w:r>
-        <w:t>LO AMARILLO ES LO MAS BORRABLE</w:t>
-      </w:r>
-    </w:p>
-  </w:comment>
-</w:comments>
-</file>
-
-<file path=word/commentsExtended.xml><?xml version="1.0" encoding="utf-8"?>
-<w15:commentsEx xmlns:wpc="http://schemas.microsoft.com/office/word/2010/wordprocessingCanvas" xmlns:cx="http://schemas.microsoft.com/office/drawing/2014/chartex" xmlns:cx1="http://schemas.microsoft.com/office/drawing/2015/9/8/chartex" xmlns:cx2="http://schemas.microsoft.com/office/drawing/2015/10/21/chartex" xmlns:cx3="http://schemas.microsoft.com/office/drawing/2016/5/9/chartex" xmlns:cx4="http://schemas.microsoft.com/office/drawing/2016/5/10/chartex" xmlns:cx5="http://schemas.microsoft.com/office/drawing/2016/5/11/chartex" xmlns:cx6="http://schemas.microsoft.com/office/drawing/2016/5/12/chartex" xmlns:cx7="http://schemas.microsoft.com/office/drawing/2016/5/13/chartex" xmlns:cx8="http://schemas.microsoft.com/office/drawing/2016/5/14/chartex" xmlns:mc="http://schemas.openxmlformats.org/markup-compatibility/2006" xmlns:aink="http://schemas.microsoft.com/office/drawing/2016/ink" xmlns:am3d="http://schemas.microsoft.com/office/drawing/2017/model3d" xmlns:o="urn:schemas-microsoft-com:office:office" xmlns:oel="http://schemas.microsoft.com/office/2019/extlst" xmlns:r="http://schemas.openxmlformats.org/officeDocument/2006/relationships" xmlns:m="http://schemas.openxmlformats.org/officeDocument/2006/math" xmlns:v="urn:schemas-microsoft-com:vml" xmlns:wp14="http://schemas.microsoft.com/office/word/2010/wordprocessingDrawing" xmlns:wp="http://schemas.openxmlformats.org/drawingml/2006/wordprocessingDrawing" xmlns:w10="urn:schemas-microsoft-com:office:word" xmlns:w="http://schemas.openxmlformats.org/wordprocessingml/2006/main" xmlns:w14="http://schemas.microsoft.com/office/word/2010/wordml" xmlns:w15="http://schemas.microsoft.com/office/word/2012/wordml" xmlns:w16cex="http://schemas.microsoft.com/office/word/2018/wordml/cex" xmlns:w16cid="http://schemas.microsoft.com/office/word/2016/wordml/cid" xmlns:w16="http://schemas.microsoft.com/office/word/2018/wordml" xmlns:w16du="http://schemas.microsoft.com/office/word/2023/wordml/word16du" xmlns:w16sdtdh="http://schemas.microsoft.com/office/word/2020/wordml/sdtdatahash" xmlns:w16se="http://schemas.microsoft.com/office/word/2015/wordml/symex" xmlns:wpg="http://schemas.microsoft.com/office/word/2010/wordprocessingGroup" xmlns:wpi="http://schemas.microsoft.com/office/word/2010/wordprocessingInk" xmlns:wne="http://schemas.microsoft.com/office/word/2006/wordml" xmlns:wps="http://schemas.microsoft.com/office/word/2010/wordprocessingShape" mc:Ignorable="w14 w15 w16se w16cid w16 w16cex w16sdtdh w16du wp14">
-  <w15:commentEx w15:paraId="60AF88C6" w15:done="0"/>
-</w15:commentsEx>
-</file>
-
-<file path=word/commentsExtensible.xml><?xml version="1.0" encoding="utf-8"?>
-<w16cex:commentsExtensible xmlns:wpc="http://schemas.microsoft.com/office/word/2010/wordprocessingCanvas" xmlns:cx="http://schemas.microsoft.com/office/drawing/2014/chartex" xmlns:cx1="http://schemas.microsoft.com/office/drawing/2015/9/8/chartex" xmlns:cx2="http://schemas.microsoft.com/office/drawing/2015/10/21/chartex" xmlns:cx3="http://schemas.microsoft.com/office/drawing/2016/5/9/chartex" xmlns:cx4="http://schemas.microsoft.com/office/drawing/2016/5/10/chartex" xmlns:cx5="http://schemas.microsoft.com/office/drawing/2016/5/11/chartex" xmlns:cx6="http://schemas.microsoft.com/office/drawing/2016/5/12/chartex" xmlns:cx7="http://schemas.microsoft.com/office/drawing/2016/5/13/chartex" xmlns:cx8="http://schemas.microsoft.com/office/drawing/2016/5/14/chartex" xmlns:cr="http://schemas.microsoft.com/office/comments/2020/reactions" xmlns:mc="http://schemas.openxmlformats.org/markup-compatibility/2006" xmlns:aink="http://schemas.microsoft.com/office/drawing/2016/ink" xmlns:am3d="http://schemas.microsoft.com/office/drawing/2017/model3d" xmlns:o="urn:schemas-microsoft-com:office:office" xmlns:oel="http://schemas.microsoft.com/office/2019/extlst" xmlns:r="http://schemas.openxmlformats.org/officeDocument/2006/relationships" xmlns:m="http://schemas.openxmlformats.org/officeDocument/2006/math" xmlns:v="urn:schemas-microsoft-com:vml" xmlns:wp14="http://schemas.microsoft.com/office/word/2010/wordprocessingDrawing" xmlns:wp="http://schemas.openxmlformats.org/drawingml/2006/wordprocessingDrawing" xmlns:w10="urn:schemas-microsoft-com:office:word" xmlns:w="http://schemas.openxmlformats.org/wordprocessingml/2006/main" xmlns:w14="http://schemas.microsoft.com/office/word/2010/wordml" xmlns:w15="http://schemas.microsoft.com/office/word/2012/wordml" xmlns:w16cex="http://schemas.microsoft.com/office/word/2018/wordml/cex" xmlns:w16cid="http://schemas.microsoft.com/office/word/2016/wordml/cid" xmlns:w16="http://schemas.microsoft.com/office/word/2018/wordml" xmlns:w16du="http://schemas.microsoft.com/office/word/2023/wordml/word16du" xmlns:w16sdtdh="http://schemas.microsoft.com/office/word/2020/wordml/sdtdatahash" xmlns:w16se="http://schemas.microsoft.com/office/word/2015/wordml/symex" xmlns:wpg="http://schemas.microsoft.com/office/word/2010/wordprocessingGroup" xmlns:wpi="http://schemas.microsoft.com/office/word/2010/wordprocessingInk" xmlns:wne="http://schemas.microsoft.com/office/word/2006/wordml" xmlns:wps="http://schemas.microsoft.com/office/word/2010/wordprocessingShape" mc:Ignorable="w14 w15 w16se w16cid w16 w16cex w16sdtdh cr w16du wp14">
-  <w16cex:commentExtensible w16cex:durableId="29E03C11" w16cex:dateUtc="2024-10-10T21:45:00Z"/>
-</w16cex:commentsExtensible>
-</file>
-
-<file path=word/commentsIds.xml><?xml version="1.0" encoding="utf-8"?>
-<w16cid:commentsIds xmlns:wpc="http://schemas.microsoft.com/office/word/2010/wordprocessingCanvas" xmlns:cx="http://schemas.microsoft.com/office/drawing/2014/chartex" xmlns:cx1="http://schemas.microsoft.com/office/drawing/2015/9/8/chartex" xmlns:cx2="http://schemas.microsoft.com/office/drawing/2015/10/21/chartex" xmlns:cx3="http://schemas.microsoft.com/office/drawing/2016/5/9/chartex" xmlns:cx4="http://schemas.microsoft.com/office/drawing/2016/5/10/chartex" xmlns:cx5="http://schemas.microsoft.com/office/drawing/2016/5/11/chartex" xmlns:cx6="http://schemas.microsoft.com/office/drawing/2016/5/12/chartex" xmlns:cx7="http://schemas.microsoft.com/office/drawing/2016/5/13/chartex" xmlns:cx8="http://schemas.microsoft.com/office/drawing/2016/5/14/chartex" xmlns:mc="http://schemas.openxmlformats.org/markup-compatibility/2006" xmlns:aink="http://schemas.microsoft.com/office/drawing/2016/ink" xmlns:am3d="http://schemas.microsoft.com/office/drawing/2017/model3d" xmlns:o="urn:schemas-microsoft-com:office:office" xmlns:oel="http://schemas.microsoft.com/office/2019/extlst" xmlns:r="http://schemas.openxmlformats.org/officeDocument/2006/relationships" xmlns:m="http://schemas.openxmlformats.org/officeDocument/2006/math" xmlns:v="urn:schemas-microsoft-com:vml" xmlns:wp14="http://schemas.microsoft.com/office/word/2010/wordprocessingDrawing" xmlns:wp="http://schemas.openxmlformats.org/drawingml/2006/wordprocessingDrawing" xmlns:w10="urn:schemas-microsoft-com:office:word" xmlns:w="http://schemas.openxmlformats.org/wordprocessingml/2006/main" xmlns:w14="http://schemas.microsoft.com/office/word/2010/wordml" xmlns:w15="http://schemas.microsoft.com/office/word/2012/wordml" xmlns:w16cex="http://schemas.microsoft.com/office/word/2018/wordml/cex" xmlns:w16cid="http://schemas.microsoft.com/office/word/2016/wordml/cid" xmlns:w16="http://schemas.microsoft.com/office/word/2018/wordml" xmlns:w16du="http://schemas.microsoft.com/office/word/2023/wordml/word16du" xmlns:w16sdtdh="http://schemas.microsoft.com/office/word/2020/wordml/sdtdatahash" xmlns:w16se="http://schemas.microsoft.com/office/word/2015/wordml/symex" xmlns:wpg="http://schemas.microsoft.com/office/word/2010/wordprocessingGroup" xmlns:wpi="http://schemas.microsoft.com/office/word/2010/wordprocessingInk" xmlns:wne="http://schemas.microsoft.com/office/word/2006/wordml" xmlns:wps="http://schemas.microsoft.com/office/word/2010/wordprocessingShape" mc:Ignorable="w14 w15 w16se w16cid w16 w16cex w16sdtdh w16du wp14">
-  <w16cid:commentId w16cid:paraId="60AF88C6" w16cid:durableId="29E03C11"/>
-</w16cid:commentsIds>
-</file>
-
 <file path=word/numbering.xml><?xml version="1.0" encoding="utf-8"?>
 <w:numbering xmlns:wpc="http://schemas.microsoft.com/office/word/2010/wordprocessingCanvas" xmlns:cx="http://schemas.microsoft.com/office/drawing/2014/chartex" xmlns:cx1="http://schemas.microsoft.com/office/drawing/2015/9/8/chartex" xmlns:cx2="http://schemas.microsoft.com/office/drawing/2015/10/21/chartex" xmlns:cx3="http://schemas.microsoft.com/office/drawing/2016/5/9/chartex" xmlns:cx4="http://schemas.microsoft.com/office/drawing/2016/5/10/chartex" xmlns:cx5="http://schemas.microsoft.com/office/drawing/2016/5/11/chartex" xmlns:cx6="http://schemas.microsoft.com/office/drawing/2016/5/12/chartex" xmlns:cx7="http://schemas.microsoft.com/office/drawing/2016/5/13/chartex" xmlns:cx8="http://schemas.microsoft.com/office/drawing/2016/5/14/chartex" xmlns:mc="http://schemas.openxmlformats.org/markup-compatibility/2006" xmlns:aink="http://schemas.microsoft.com/office/drawing/2016/ink" xmlns:am3d="http://schemas.microsoft.com/office/drawing/2017/model3d" xmlns:o="urn:schemas-microsoft-com:office:office" xmlns:oel="http://schemas.microsoft.com/office/2019/extlst" xmlns:r="http://schemas.openxmlformats.org/officeDocument/2006/relationships" xmlns:m="http://schemas.openxmlformats.org/officeDocument/2006/math" xmlns:v="urn:schemas-microsoft-com:vml" xmlns:wp14="http://schemas.microsoft.com/office/word/2010/wordprocessingDrawing" xmlns:wp="http://schemas.openxmlformats.org/drawingml/2006/wordprocessingDrawing" xmlns:w10="urn:schemas-microsoft-com:office:word" xmlns:w="http://schemas.openxmlformats.org/wordprocessingml/2006/main" xmlns:w14="http://schemas.microsoft.com/office/word/2010/wordml" xmlns:w15="http://schemas.microsoft.com/office/word/2012/wordml" xmlns:w16cex="http://schemas.microsoft.com/office/word/2018/wordml/cex" xmlns:w16cid="http://schemas.microsoft.com/office/word/2016/wordml/cid" xmlns:w16="http://schemas.microsoft.com/office/word/2018/wordml" xmlns:w16du="http://schemas.microsoft.com/office/word/2023/wordml/word16du" xmlns:w16sdtdh="http://schemas.microsoft.com/office/word/2020/wordml/sdtdatahash" xmlns:w16se="http://schemas.microsoft.com/office/word/2015/wordml/symex" xmlns:wpg="http://schemas.microsoft.com/office/word/2010/wordprocessingGroup" xmlns:wpi="http://schemas.microsoft.com/office/word/2010/wordprocessingInk" xmlns:wne="http://schemas.microsoft.com/office/word/2006/wordml" xmlns:wps="http://schemas.microsoft.com/office/word/2010/wordprocessingShape" mc:Ignorable="w14 w15 w16se w16cid w16 w16cex w16sdtdh w16du wp14">
   <w:abstractNum w:abstractNumId="0" w15:restartNumberingAfterBreak="0">
+    <w:nsid w:val="0777093A"/>
+    <w:multiLevelType w:val="multilevel"/>
+    <w:tmpl w:val="36F488B0"/>
+    <w:lvl w:ilvl="0">
+      <w:start w:val="1"/>
+      <w:numFmt w:val="bullet"/>
+      <w:lvlText w:val=""/>
+      <w:lvlJc w:val="left"/>
+      <w:pPr>
+        <w:tabs>
+          <w:tab w:val="num" w:pos="720"/>
+        </w:tabs>
+        <w:ind w:left="720" w:hanging="360"/>
+      </w:pPr>
+      <w:rPr>
+        <w:rFonts w:ascii="Symbol" w:hAnsi="Symbol" w:hint="default"/>
+        <w:sz w:val="20"/>
+      </w:rPr>
+    </w:lvl>
+    <w:lvl w:ilvl="1" w:tentative="1">
+      <w:start w:val="1"/>
+      <w:numFmt w:val="bullet"/>
+      <w:lvlText w:val="o"/>
+      <w:lvlJc w:val="left"/>
+      <w:pPr>
+        <w:tabs>
+          <w:tab w:val="num" w:pos="1440"/>
+        </w:tabs>
+        <w:ind w:left="1440" w:hanging="360"/>
+      </w:pPr>
+      <w:rPr>
+        <w:rFonts w:ascii="Courier New" w:hAnsi="Courier New" w:hint="default"/>
+        <w:sz w:val="20"/>
+      </w:rPr>
+    </w:lvl>
+    <w:lvl w:ilvl="2" w:tentative="1">
+      <w:start w:val="1"/>
+      <w:numFmt w:val="bullet"/>
+      <w:lvlText w:val=""/>
+      <w:lvlJc w:val="left"/>
+      <w:pPr>
+        <w:tabs>
+          <w:tab w:val="num" w:pos="2160"/>
+        </w:tabs>
+        <w:ind w:left="2160" w:hanging="360"/>
+      </w:pPr>
+      <w:rPr>
+        <w:rFonts w:ascii="Wingdings" w:hAnsi="Wingdings" w:hint="default"/>
+        <w:sz w:val="20"/>
+      </w:rPr>
+    </w:lvl>
+    <w:lvl w:ilvl="3" w:tentative="1">
+      <w:start w:val="1"/>
+      <w:numFmt w:val="bullet"/>
+      <w:lvlText w:val=""/>
+      <w:lvlJc w:val="left"/>
+      <w:pPr>
+        <w:tabs>
+          <w:tab w:val="num" w:pos="2880"/>
+        </w:tabs>
+        <w:ind w:left="2880" w:hanging="360"/>
+      </w:pPr>
+      <w:rPr>
+        <w:rFonts w:ascii="Wingdings" w:hAnsi="Wingdings" w:hint="default"/>
+        <w:sz w:val="20"/>
+      </w:rPr>
+    </w:lvl>
+    <w:lvl w:ilvl="4" w:tentative="1">
+      <w:start w:val="1"/>
+      <w:numFmt w:val="bullet"/>
+      <w:lvlText w:val=""/>
+      <w:lvlJc w:val="left"/>
+      <w:pPr>
+        <w:tabs>
+          <w:tab w:val="num" w:pos="3600"/>
+        </w:tabs>
+        <w:ind w:left="3600" w:hanging="360"/>
+      </w:pPr>
+      <w:rPr>
+        <w:rFonts w:ascii="Wingdings" w:hAnsi="Wingdings" w:hint="default"/>
+        <w:sz w:val="20"/>
+      </w:rPr>
+    </w:lvl>
+    <w:lvl w:ilvl="5" w:tentative="1">
+      <w:start w:val="1"/>
+      <w:numFmt w:val="bullet"/>
+      <w:lvlText w:val=""/>
+      <w:lvlJc w:val="left"/>
+      <w:pPr>
+        <w:tabs>
+          <w:tab w:val="num" w:pos="4320"/>
+        </w:tabs>
+        <w:ind w:left="4320" w:hanging="360"/>
+      </w:pPr>
+      <w:rPr>
+        <w:rFonts w:ascii="Wingdings" w:hAnsi="Wingdings" w:hint="default"/>
+        <w:sz w:val="20"/>
+      </w:rPr>
+    </w:lvl>
+    <w:lvl w:ilvl="6" w:tentative="1">
+      <w:start w:val="1"/>
+      <w:numFmt w:val="bullet"/>
+      <w:lvlText w:val=""/>
+      <w:lvlJc w:val="left"/>
+      <w:pPr>
+        <w:tabs>
+          <w:tab w:val="num" w:pos="5040"/>
+        </w:tabs>
+        <w:ind w:left="5040" w:hanging="360"/>
+      </w:pPr>
+      <w:rPr>
+        <w:rFonts w:ascii="Wingdings" w:hAnsi="Wingdings" w:hint="default"/>
+        <w:sz w:val="20"/>
+      </w:rPr>
+    </w:lvl>
+    <w:lvl w:ilvl="7" w:tentative="1">
+      <w:start w:val="1"/>
+      <w:numFmt w:val="bullet"/>
+      <w:lvlText w:val=""/>
+      <w:lvlJc w:val="left"/>
+      <w:pPr>
+        <w:tabs>
+          <w:tab w:val="num" w:pos="5760"/>
+        </w:tabs>
+        <w:ind w:left="5760" w:hanging="360"/>
+      </w:pPr>
+      <w:rPr>
+        <w:rFonts w:ascii="Wingdings" w:hAnsi="Wingdings" w:hint="default"/>
+        <w:sz w:val="20"/>
+      </w:rPr>
+    </w:lvl>
+    <w:lvl w:ilvl="8" w:tentative="1">
+      <w:start w:val="1"/>
+      <w:numFmt w:val="bullet"/>
+      <w:lvlText w:val=""/>
+      <w:lvlJc w:val="left"/>
+      <w:pPr>
+        <w:tabs>
+          <w:tab w:val="num" w:pos="6480"/>
+        </w:tabs>
+        <w:ind w:left="6480" w:hanging="360"/>
+      </w:pPr>
+      <w:rPr>
+        <w:rFonts w:ascii="Wingdings" w:hAnsi="Wingdings" w:hint="default"/>
+        <w:sz w:val="20"/>
+      </w:rPr>
+    </w:lvl>
+  </w:abstractNum>
+  <w:abstractNum w:abstractNumId="1" w15:restartNumberingAfterBreak="0">
+    <w:nsid w:val="094F4AB1"/>
+    <w:multiLevelType w:val="multilevel"/>
+    <w:tmpl w:val="6A945208"/>
+    <w:lvl w:ilvl="0">
+      <w:start w:val="1"/>
+      <w:numFmt w:val="bullet"/>
+      <w:lvlText w:val=""/>
+      <w:lvlJc w:val="left"/>
+      <w:pPr>
+        <w:tabs>
+          <w:tab w:val="num" w:pos="720"/>
+        </w:tabs>
+        <w:ind w:left="720" w:hanging="360"/>
+      </w:pPr>
+      <w:rPr>
+        <w:rFonts w:ascii="Symbol" w:hAnsi="Symbol" w:hint="default"/>
+        <w:sz w:val="20"/>
+      </w:rPr>
+    </w:lvl>
+    <w:lvl w:ilvl="1" w:tentative="1">
+      <w:start w:val="1"/>
+      <w:numFmt w:val="bullet"/>
+      <w:lvlText w:val="o"/>
+      <w:lvlJc w:val="left"/>
+      <w:pPr>
+        <w:tabs>
+          <w:tab w:val="num" w:pos="1440"/>
+        </w:tabs>
+        <w:ind w:left="1440" w:hanging="360"/>
+      </w:pPr>
+      <w:rPr>
+        <w:rFonts w:ascii="Courier New" w:hAnsi="Courier New" w:hint="default"/>
+        <w:sz w:val="20"/>
+      </w:rPr>
+    </w:lvl>
+    <w:lvl w:ilvl="2" w:tentative="1">
+      <w:start w:val="1"/>
+      <w:numFmt w:val="bullet"/>
+      <w:lvlText w:val=""/>
+      <w:lvlJc w:val="left"/>
+      <w:pPr>
+        <w:tabs>
+          <w:tab w:val="num" w:pos="2160"/>
+        </w:tabs>
+        <w:ind w:left="2160" w:hanging="360"/>
+      </w:pPr>
+      <w:rPr>
+        <w:rFonts w:ascii="Wingdings" w:hAnsi="Wingdings" w:hint="default"/>
+        <w:sz w:val="20"/>
+      </w:rPr>
+    </w:lvl>
+    <w:lvl w:ilvl="3" w:tentative="1">
+      <w:start w:val="1"/>
+      <w:numFmt w:val="bullet"/>
+      <w:lvlText w:val=""/>
+      <w:lvlJc w:val="left"/>
+      <w:pPr>
+        <w:tabs>
+          <w:tab w:val="num" w:pos="2880"/>
+        </w:tabs>
+        <w:ind w:left="2880" w:hanging="360"/>
+      </w:pPr>
+      <w:rPr>
+        <w:rFonts w:ascii="Wingdings" w:hAnsi="Wingdings" w:hint="default"/>
+        <w:sz w:val="20"/>
+      </w:rPr>
+    </w:lvl>
+    <w:lvl w:ilvl="4" w:tentative="1">
+      <w:start w:val="1"/>
+      <w:numFmt w:val="bullet"/>
+      <w:lvlText w:val=""/>
+      <w:lvlJc w:val="left"/>
+      <w:pPr>
+        <w:tabs>
+          <w:tab w:val="num" w:pos="3600"/>
+        </w:tabs>
+        <w:ind w:left="3600" w:hanging="360"/>
+      </w:pPr>
+      <w:rPr>
+        <w:rFonts w:ascii="Wingdings" w:hAnsi="Wingdings" w:hint="default"/>
+        <w:sz w:val="20"/>
+      </w:rPr>
+    </w:lvl>
+    <w:lvl w:ilvl="5" w:tentative="1">
+      <w:start w:val="1"/>
+      <w:numFmt w:val="bullet"/>
+      <w:lvlText w:val=""/>
+      <w:lvlJc w:val="left"/>
+      <w:pPr>
+        <w:tabs>
+          <w:tab w:val="num" w:pos="4320"/>
+        </w:tabs>
+        <w:ind w:left="4320" w:hanging="360"/>
+      </w:pPr>
+      <w:rPr>
+        <w:rFonts w:ascii="Wingdings" w:hAnsi="Wingdings" w:hint="default"/>
+        <w:sz w:val="20"/>
+      </w:rPr>
+    </w:lvl>
+    <w:lvl w:ilvl="6" w:tentative="1">
+      <w:start w:val="1"/>
+      <w:numFmt w:val="bullet"/>
+      <w:lvlText w:val=""/>
+      <w:lvlJc w:val="left"/>
+      <w:pPr>
+        <w:tabs>
+          <w:tab w:val="num" w:pos="5040"/>
+        </w:tabs>
+        <w:ind w:left="5040" w:hanging="360"/>
+      </w:pPr>
+      <w:rPr>
+        <w:rFonts w:ascii="Wingdings" w:hAnsi="Wingdings" w:hint="default"/>
+        <w:sz w:val="20"/>
+      </w:rPr>
+    </w:lvl>
+    <w:lvl w:ilvl="7" w:tentative="1">
+      <w:start w:val="1"/>
+      <w:numFmt w:val="bullet"/>
+      <w:lvlText w:val=""/>
+      <w:lvlJc w:val="left"/>
+      <w:pPr>
+        <w:tabs>
+          <w:tab w:val="num" w:pos="5760"/>
+        </w:tabs>
+        <w:ind w:left="5760" w:hanging="360"/>
+      </w:pPr>
+      <w:rPr>
+        <w:rFonts w:ascii="Wingdings" w:hAnsi="Wingdings" w:hint="default"/>
+        <w:sz w:val="20"/>
+      </w:rPr>
+    </w:lvl>
+    <w:lvl w:ilvl="8" w:tentative="1">
+      <w:start w:val="1"/>
+      <w:numFmt w:val="bullet"/>
+      <w:lvlText w:val=""/>
+      <w:lvlJc w:val="left"/>
+      <w:pPr>
+        <w:tabs>
+          <w:tab w:val="num" w:pos="6480"/>
+        </w:tabs>
+        <w:ind w:left="6480" w:hanging="360"/>
+      </w:pPr>
+      <w:rPr>
+        <w:rFonts w:ascii="Wingdings" w:hAnsi="Wingdings" w:hint="default"/>
+        <w:sz w:val="20"/>
+      </w:rPr>
+    </w:lvl>
+  </w:abstractNum>
+  <w:abstractNum w:abstractNumId="2" w15:restartNumberingAfterBreak="0">
     <w:nsid w:val="163C36F5"/>
     <w:multiLevelType w:val="hybridMultilevel"/>
     <w:tmpl w:val="550C04A2"/>
@@ -998,7 +1281,156 @@
       </w:pPr>
     </w:lvl>
   </w:abstractNum>
-  <w:abstractNum w:abstractNumId="1" w15:restartNumberingAfterBreak="0">
+  <w:abstractNum w:abstractNumId="3" w15:restartNumberingAfterBreak="0">
+    <w:nsid w:val="406C3C4E"/>
+    <w:multiLevelType w:val="multilevel"/>
+    <w:tmpl w:val="9E9A2AF4"/>
+    <w:lvl w:ilvl="0">
+      <w:start w:val="1"/>
+      <w:numFmt w:val="bullet"/>
+      <w:lvlText w:val=""/>
+      <w:lvlJc w:val="left"/>
+      <w:pPr>
+        <w:tabs>
+          <w:tab w:val="num" w:pos="720"/>
+        </w:tabs>
+        <w:ind w:left="720" w:hanging="360"/>
+      </w:pPr>
+      <w:rPr>
+        <w:rFonts w:ascii="Symbol" w:hAnsi="Symbol" w:hint="default"/>
+        <w:sz w:val="20"/>
+      </w:rPr>
+    </w:lvl>
+    <w:lvl w:ilvl="1" w:tentative="1">
+      <w:start w:val="1"/>
+      <w:numFmt w:val="bullet"/>
+      <w:lvlText w:val="o"/>
+      <w:lvlJc w:val="left"/>
+      <w:pPr>
+        <w:tabs>
+          <w:tab w:val="num" w:pos="1440"/>
+        </w:tabs>
+        <w:ind w:left="1440" w:hanging="360"/>
+      </w:pPr>
+      <w:rPr>
+        <w:rFonts w:ascii="Courier New" w:hAnsi="Courier New" w:hint="default"/>
+        <w:sz w:val="20"/>
+      </w:rPr>
+    </w:lvl>
+    <w:lvl w:ilvl="2" w:tentative="1">
+      <w:start w:val="1"/>
+      <w:numFmt w:val="bullet"/>
+      <w:lvlText w:val=""/>
+      <w:lvlJc w:val="left"/>
+      <w:pPr>
+        <w:tabs>
+          <w:tab w:val="num" w:pos="2160"/>
+        </w:tabs>
+        <w:ind w:left="2160" w:hanging="360"/>
+      </w:pPr>
+      <w:rPr>
+        <w:rFonts w:ascii="Wingdings" w:hAnsi="Wingdings" w:hint="default"/>
+        <w:sz w:val="20"/>
+      </w:rPr>
+    </w:lvl>
+    <w:lvl w:ilvl="3" w:tentative="1">
+      <w:start w:val="1"/>
+      <w:numFmt w:val="bullet"/>
+      <w:lvlText w:val=""/>
+      <w:lvlJc w:val="left"/>
+      <w:pPr>
+        <w:tabs>
+          <w:tab w:val="num" w:pos="2880"/>
+        </w:tabs>
+        <w:ind w:left="2880" w:hanging="360"/>
+      </w:pPr>
+      <w:rPr>
+        <w:rFonts w:ascii="Wingdings" w:hAnsi="Wingdings" w:hint="default"/>
+        <w:sz w:val="20"/>
+      </w:rPr>
+    </w:lvl>
+    <w:lvl w:ilvl="4" w:tentative="1">
+      <w:start w:val="1"/>
+      <w:numFmt w:val="bullet"/>
+      <w:lvlText w:val=""/>
+      <w:lvlJc w:val="left"/>
+      <w:pPr>
+        <w:tabs>
+          <w:tab w:val="num" w:pos="3600"/>
+        </w:tabs>
+        <w:ind w:left="3600" w:hanging="360"/>
+      </w:pPr>
+      <w:rPr>
+        <w:rFonts w:ascii="Wingdings" w:hAnsi="Wingdings" w:hint="default"/>
+        <w:sz w:val="20"/>
+      </w:rPr>
+    </w:lvl>
+    <w:lvl w:ilvl="5" w:tentative="1">
+      <w:start w:val="1"/>
+      <w:numFmt w:val="bullet"/>
+      <w:lvlText w:val=""/>
+      <w:lvlJc w:val="left"/>
+      <w:pPr>
+        <w:tabs>
+          <w:tab w:val="num" w:pos="4320"/>
+        </w:tabs>
+        <w:ind w:left="4320" w:hanging="360"/>
+      </w:pPr>
+      <w:rPr>
+        <w:rFonts w:ascii="Wingdings" w:hAnsi="Wingdings" w:hint="default"/>
+        <w:sz w:val="20"/>
+      </w:rPr>
+    </w:lvl>
+    <w:lvl w:ilvl="6" w:tentative="1">
+      <w:start w:val="1"/>
+      <w:numFmt w:val="bullet"/>
+      <w:lvlText w:val=""/>
+      <w:lvlJc w:val="left"/>
+      <w:pPr>
+        <w:tabs>
+          <w:tab w:val="num" w:pos="5040"/>
+        </w:tabs>
+        <w:ind w:left="5040" w:hanging="360"/>
+      </w:pPr>
+      <w:rPr>
+        <w:rFonts w:ascii="Wingdings" w:hAnsi="Wingdings" w:hint="default"/>
+        <w:sz w:val="20"/>
+      </w:rPr>
+    </w:lvl>
+    <w:lvl w:ilvl="7" w:tentative="1">
+      <w:start w:val="1"/>
+      <w:numFmt w:val="bullet"/>
+      <w:lvlText w:val=""/>
+      <w:lvlJc w:val="left"/>
+      <w:pPr>
+        <w:tabs>
+          <w:tab w:val="num" w:pos="5760"/>
+        </w:tabs>
+        <w:ind w:left="5760" w:hanging="360"/>
+      </w:pPr>
+      <w:rPr>
+        <w:rFonts w:ascii="Wingdings" w:hAnsi="Wingdings" w:hint="default"/>
+        <w:sz w:val="20"/>
+      </w:rPr>
+    </w:lvl>
+    <w:lvl w:ilvl="8" w:tentative="1">
+      <w:start w:val="1"/>
+      <w:numFmt w:val="bullet"/>
+      <w:lvlText w:val=""/>
+      <w:lvlJc w:val="left"/>
+      <w:pPr>
+        <w:tabs>
+          <w:tab w:val="num" w:pos="6480"/>
+        </w:tabs>
+        <w:ind w:left="6480" w:hanging="360"/>
+      </w:pPr>
+      <w:rPr>
+        <w:rFonts w:ascii="Wingdings" w:hAnsi="Wingdings" w:hint="default"/>
+        <w:sz w:val="20"/>
+      </w:rPr>
+    </w:lvl>
+  </w:abstractNum>
+  <w:abstractNum w:abstractNumId="4" w15:restartNumberingAfterBreak="0">
     <w:nsid w:val="71D0006C"/>
     <w:multiLevelType w:val="hybridMultilevel"/>
     <w:tmpl w:val="B9D80D42"/>
@@ -1112,20 +1544,21 @@
     </w:lvl>
   </w:abstractNum>
   <w:num w:numId="1" w16cid:durableId="1388604505">
+    <w:abstractNumId w:val="4"/>
+  </w:num>
+  <w:num w:numId="2" w16cid:durableId="1192454695">
+    <w:abstractNumId w:val="2"/>
+  </w:num>
+  <w:num w:numId="3" w16cid:durableId="685332322">
+    <w:abstractNumId w:val="3"/>
+  </w:num>
+  <w:num w:numId="4" w16cid:durableId="910653334">
+    <w:abstractNumId w:val="0"/>
+  </w:num>
+  <w:num w:numId="5" w16cid:durableId="1026709837">
     <w:abstractNumId w:val="1"/>
   </w:num>
-  <w:num w:numId="2" w16cid:durableId="1192454695">
-    <w:abstractNumId w:val="0"/>
-  </w:num>
 </w:numbering>
-</file>
-
-<file path=word/people.xml><?xml version="1.0" encoding="utf-8"?>
-<w15:people xmlns:wpc="http://schemas.microsoft.com/office/word/2010/wordprocessingCanvas" xmlns:cx="http://schemas.microsoft.com/office/drawing/2014/chartex" xmlns:cx1="http://schemas.microsoft.com/office/drawing/2015/9/8/chartex" xmlns:cx2="http://schemas.microsoft.com/office/drawing/2015/10/21/chartex" xmlns:cx3="http://schemas.microsoft.com/office/drawing/2016/5/9/chartex" xmlns:cx4="http://schemas.microsoft.com/office/drawing/2016/5/10/chartex" xmlns:cx5="http://schemas.microsoft.com/office/drawing/2016/5/11/chartex" xmlns:cx6="http://schemas.microsoft.com/office/drawing/2016/5/12/chartex" xmlns:cx7="http://schemas.microsoft.com/office/drawing/2016/5/13/chartex" xmlns:cx8="http://schemas.microsoft.com/office/drawing/2016/5/14/chartex" xmlns:mc="http://schemas.openxmlformats.org/markup-compatibility/2006" xmlns:aink="http://schemas.microsoft.com/office/drawing/2016/ink" xmlns:am3d="http://schemas.microsoft.com/office/drawing/2017/model3d" xmlns:o="urn:schemas-microsoft-com:office:office" xmlns:oel="http://schemas.microsoft.com/office/2019/extlst" xmlns:r="http://schemas.openxmlformats.org/officeDocument/2006/relationships" xmlns:m="http://schemas.openxmlformats.org/officeDocument/2006/math" xmlns:v="urn:schemas-microsoft-com:vml" xmlns:wp14="http://schemas.microsoft.com/office/word/2010/wordprocessingDrawing" xmlns:wp="http://schemas.openxmlformats.org/drawingml/2006/wordprocessingDrawing" xmlns:w10="urn:schemas-microsoft-com:office:word" xmlns:w="http://schemas.openxmlformats.org/wordprocessingml/2006/main" xmlns:w14="http://schemas.microsoft.com/office/word/2010/wordml" xmlns:w15="http://schemas.microsoft.com/office/word/2012/wordml" xmlns:w16cex="http://schemas.microsoft.com/office/word/2018/wordml/cex" xmlns:w16cid="http://schemas.microsoft.com/office/word/2016/wordml/cid" xmlns:w16="http://schemas.microsoft.com/office/word/2018/wordml" xmlns:w16du="http://schemas.microsoft.com/office/word/2023/wordml/word16du" xmlns:w16sdtdh="http://schemas.microsoft.com/office/word/2020/wordml/sdtdatahash" xmlns:w16se="http://schemas.microsoft.com/office/word/2015/wordml/symex" xmlns:wpg="http://schemas.microsoft.com/office/word/2010/wordprocessingGroup" xmlns:wpi="http://schemas.microsoft.com/office/word/2010/wordprocessingInk" xmlns:wne="http://schemas.microsoft.com/office/word/2006/wordml" xmlns:wps="http://schemas.microsoft.com/office/word/2010/wordprocessingShape" mc:Ignorable="w14 w15 w16se w16cid w16 w16cex w16sdtdh w16du wp14">
-  <w15:person w15:author="Manuel Miller">
-    <w15:presenceInfo w15:providerId="AD" w15:userId="S::mmiller@sociales.uba.ar::920dcb6d-acc3-4135-b581-86dea83e0106"/>
-  </w15:person>
-</w15:people>
 </file>
 
 <file path=word/styles.xml><?xml version="1.0" encoding="utf-8"?>

</xml_diff>